<commit_message>
yash's changes to show POC of the code
</commit_message>
<xml_diff>
--- a/Lab03Report.docx
+++ b/Lab03Report.docx
@@ -1694,6 +1694,65 @@
       <w:pPr>
         <w:rPr>
           <w:rFonts w:ascii="Times New Roman" w:hAnsi="Times New Roman"/>
+        </w:rPr>
+      </w:pPr>
+      <w:r>
+        <w:rPr>
+          <w:rFonts w:ascii="Times New Roman" w:hAnsi="Times New Roman"/>
+          <w:highlight w:val="yellow"/>
+        </w:rPr>
+        <w:t xml:space="preserve">The alarm will also have a pause functionality, to pause the time left of the alarm needed, and if we need to reset the alarm. Moreover, we will also have </w:t>
+      </w:r>
+      <w:proofErr w:type="gramStart"/>
+      <w:r>
+        <w:rPr>
+          <w:rFonts w:ascii="Times New Roman" w:hAnsi="Times New Roman"/>
+          <w:highlight w:val="yellow"/>
+        </w:rPr>
+        <w:t>a snooze</w:t>
+      </w:r>
+      <w:proofErr w:type="gramEnd"/>
+      <w:r>
+        <w:rPr>
+          <w:rFonts w:ascii="Times New Roman" w:hAnsi="Times New Roman"/>
+          <w:highlight w:val="yellow"/>
+        </w:rPr>
+        <w:t xml:space="preserve"> functionality, which will set a new 10-minute alarm, </w:t>
+      </w:r>
+      <w:proofErr w:type="gramStart"/>
+      <w:r>
+        <w:rPr>
+          <w:rFonts w:ascii="Times New Roman" w:hAnsi="Times New Roman"/>
+          <w:highlight w:val="yellow"/>
+        </w:rPr>
+        <w:t>similar to</w:t>
+      </w:r>
+      <w:proofErr w:type="gramEnd"/>
+      <w:r>
+        <w:rPr>
+          <w:rFonts w:ascii="Times New Roman" w:hAnsi="Times New Roman"/>
+          <w:highlight w:val="yellow"/>
+        </w:rPr>
+        <w:t xml:space="preserve"> how a smartphone snooze works.</w:t>
+      </w:r>
+      <w:r>
+        <w:rPr>
+          <w:rFonts w:ascii="Times New Roman" w:hAnsi="Times New Roman"/>
+        </w:rPr>
+        <w:t xml:space="preserve"> </w:t>
+      </w:r>
+    </w:p>
+    <w:p>
+      <w:pPr>
+        <w:rPr>
+          <w:rFonts w:ascii="Times New Roman" w:hAnsi="Times New Roman"/>
+        </w:rPr>
+      </w:pPr>
+    </w:p>
+    <w:p>
+      <w:pPr>
+        <w:rPr>
+          <w:rFonts w:ascii="Times New Roman" w:hAnsi="Times New Roman"/>
           <w:b/>
           <w:bCs/>
           <w:color w:val="000000"/>
@@ -1725,6 +1784,73 @@
       <w:pPr>
         <w:rPr>
           <w:rFonts w:ascii="Times New Roman" w:hAnsi="Times New Roman"/>
+        </w:rPr>
+      </w:pPr>
+    </w:p>
+    <w:p>
+      <w:pPr>
+        <w:rPr>
+          <w:rFonts w:ascii="Times New Roman" w:hAnsi="Times New Roman"/>
+          <w:highlight w:val="yellow"/>
+        </w:rPr>
+      </w:pPr>
+      <w:r>
+        <w:rPr>
+          <w:rFonts w:ascii="Times New Roman" w:hAnsi="Times New Roman"/>
+          <w:highlight w:val="yellow"/>
+        </w:rPr>
+        <w:t xml:space="preserve">Phase 1 will have rough code and modular structure. This will show the Proof-Of-Concept of the product, which allows us to emphasize the main features without going too in-depth with the implementation. Moreover, it will also show a working display with minimal features, to show that the most complicated object (the ST7735R LCD) is able to interface with our software effectively. </w:t>
+      </w:r>
+    </w:p>
+    <w:p>
+      <w:pPr>
+        <w:rPr>
+          <w:rFonts w:ascii="Times New Roman" w:hAnsi="Times New Roman"/>
+          <w:highlight w:val="yellow"/>
+        </w:rPr>
+      </w:pPr>
+    </w:p>
+    <w:p>
+      <w:pPr>
+        <w:rPr>
+          <w:rFonts w:ascii="Times New Roman" w:hAnsi="Times New Roman"/>
+          <w:highlight w:val="yellow"/>
+        </w:rPr>
+      </w:pPr>
+      <w:r>
+        <w:rPr>
+          <w:rFonts w:ascii="Times New Roman" w:hAnsi="Times New Roman"/>
+          <w:highlight w:val="yellow"/>
+        </w:rPr>
+        <w:t xml:space="preserve">Phase 2 will have the completed product that has been tested and validated to the requirements. It will be able to be used by the clients (TAs) without much intervention. </w:t>
+      </w:r>
+    </w:p>
+    <w:p>
+      <w:pPr>
+        <w:rPr>
+          <w:rFonts w:ascii="Times New Roman" w:hAnsi="Times New Roman"/>
+          <w:highlight w:val="yellow"/>
+        </w:rPr>
+      </w:pPr>
+    </w:p>
+    <w:p>
+      <w:pPr>
+        <w:rPr>
+          <w:rFonts w:ascii="Times New Roman" w:hAnsi="Times New Roman"/>
+        </w:rPr>
+      </w:pPr>
+      <w:r>
+        <w:rPr>
+          <w:rFonts w:ascii="Times New Roman" w:hAnsi="Times New Roman"/>
+          <w:highlight w:val="yellow"/>
+        </w:rPr>
+        <w:t>Phase 3 will have the lab report, which is the analysis and discussion over the product. This includes the reasoning behind our design choices and the requirements we chose to upload.</w:t>
+      </w:r>
+    </w:p>
+    <w:p>
+      <w:pPr>
+        <w:rPr>
+          <w:rFonts w:ascii="Times New Roman" w:hAnsi="Times New Roman"/>
           <w:color w:val="000000"/>
         </w:rPr>
       </w:pPr>
@@ -1835,14 +1961,7 @@
         <w:rPr>
           <w:rFonts w:ascii="Times New Roman" w:hAnsi="Times New Roman"/>
         </w:rPr>
-        <w:t xml:space="preserve">Minimum requirements: There will be two switch inputs from PF0, PF4 (you can add additional external switches as well). In the main menu, the switches can be used to activate 1) set time; 2) set alarm; 3) turn on/off alarm; and 4) display mode. The user should be able to set the time (hours, minutes, seconds) and be able to set the alarm (hour, minute). Exactly how the user </w:t>
-      </w:r>
-      <w:r>
-        <w:rPr>
-          <w:rFonts w:ascii="Times New Roman" w:hAnsi="Times New Roman"/>
-        </w:rPr>
-        <w:lastRenderedPageBreak/>
-        <w:t xml:space="preserve">interface works is up to you. After some amount of inactivity, the system reverts to the main menu. The user should be able to control some aspects of the display configuring the look and feel of the device. The switches MUST be debounced, so only one action occurs when the operator touches a switch once. </w:t>
+        <w:t xml:space="preserve">Minimum requirements: There will be two switch inputs from PF0, PF4 (you can add additional external switches as well). In the main menu, the switches can be used to activate 1) set time; 2) set alarm; 3) turn on/off alarm; and 4) display mode. The user should be able to set the time (hours, minutes, seconds) and be able to set the alarm (hour, minute). Exactly how the user interface works is up to you. After some amount of inactivity, the system reverts to the main menu. The user should be able to control some aspects of the display configuring the look and feel of the device. The switches MUST be debounced, so only one action occurs when the operator touches a switch once. </w:t>
       </w:r>
     </w:p>
     <w:p>
@@ -1869,6 +1988,76 @@
           <w:rFonts w:ascii="Times New Roman" w:hAnsi="Times New Roman"/>
         </w:rPr>
         <w:t>Minimum requirements: The alarm sound can be a simple square wave. The sound amplitude will be just loud enough for the TA to hear within 3 feet. 90% will be the maximum score for meeting all minimum requirements.</w:t>
+      </w:r>
+    </w:p>
+    <w:p>
+      <w:pPr>
+        <w:rPr>
+          <w:rFonts w:ascii="Times New Roman" w:hAnsi="Times New Roman"/>
+        </w:rPr>
+      </w:pPr>
+    </w:p>
+    <w:p>
+      <w:pPr>
+        <w:rPr>
+          <w:rFonts w:ascii="Times New Roman" w:hAnsi="Times New Roman"/>
+        </w:rPr>
+      </w:pPr>
+      <w:r>
+        <w:rPr>
+          <w:rFonts w:ascii="Times New Roman" w:hAnsi="Times New Roman"/>
+          <w:highlight w:val="yellow"/>
+        </w:rPr>
+        <w:t xml:space="preserve">We will have five </w:t>
+      </w:r>
+      <w:r>
+        <w:rPr>
+          <w:rFonts w:ascii="Times New Roman" w:hAnsi="Times New Roman"/>
+          <w:highlight w:val="yellow"/>
+        </w:rPr>
+        <w:t xml:space="preserve">debounced </w:t>
+      </w:r>
+      <w:r>
+        <w:rPr>
+          <w:rFonts w:ascii="Times New Roman" w:hAnsi="Times New Roman"/>
+          <w:highlight w:val="yellow"/>
+        </w:rPr>
+        <w:t xml:space="preserve">switches, four directional switches, and one select switch. There will be 5 menus: Main, Set Time, Set Alarm, Digital Clock / Alarm, Analog Clock / Alarm. The set time and set alarm will both have the user set hour, minute, and second, and will </w:t>
+      </w:r>
+      <w:r>
+        <w:rPr>
+          <w:rFonts w:ascii="Times New Roman" w:hAnsi="Times New Roman"/>
+          <w:highlight w:val="yellow"/>
+        </w:rPr>
+        <w:t xml:space="preserve">increment </w:t>
+      </w:r>
+      <w:r>
+        <w:rPr>
+          <w:rFonts w:ascii="Times New Roman" w:hAnsi="Times New Roman"/>
+          <w:highlight w:val="yellow"/>
+        </w:rPr>
+        <w:t xml:space="preserve">/ </w:t>
+      </w:r>
+      <w:r>
+        <w:rPr>
+          <w:rFonts w:ascii="Times New Roman" w:hAnsi="Times New Roman"/>
+          <w:highlight w:val="yellow"/>
+        </w:rPr>
+        <w:t>decrement</w:t>
+      </w:r>
+      <w:r>
+        <w:rPr>
+          <w:rFonts w:ascii="Times New Roman" w:hAnsi="Times New Roman"/>
+          <w:highlight w:val="yellow"/>
+        </w:rPr>
+        <w:t xml:space="preserve"> from there. </w:t>
+      </w:r>
+      <w:r>
+        <w:rPr>
+          <w:rFonts w:ascii="Times New Roman" w:hAnsi="Times New Roman"/>
+          <w:highlight w:val="yellow"/>
+        </w:rPr>
+        <w:t>The Main Menu will be hub for all menus, as the user will control which menu to go to from there. Every menu will have an exit feature, which will return to the menu.</w:t>
       </w:r>
     </w:p>
     <w:p>
@@ -2048,6 +2237,7 @@
           <w:b/>
           <w:bCs/>
         </w:rPr>
+        <w:lastRenderedPageBreak/>
         <w:t xml:space="preserve">  3.3. Outcomes: What are the deliverables? How do we know when it is done?</w:t>
       </w:r>
     </w:p>

</xml_diff>